<commit_message>
Found 2 bugs and fixed them
</commit_message>
<xml_diff>
--- a/Documents/Synthesis_test_plan.docx
+++ b/Documents/Synthesis_test_plan.docx
@@ -381,7 +381,6 @@
         <w:t xml:space="preserve"> </w:t>
       </w:r>
       <w:proofErr w:type="spellStart"/>
-      <w:proofErr w:type="gramStart"/>
       <w:r>
         <w:rPr>
           <w:rStyle w:val="normaltextrun"/>
@@ -391,7 +390,6 @@
         <w:t>Sánchez,Jesús</w:t>
       </w:r>
       <w:proofErr w:type="spellEnd"/>
-      <w:proofErr w:type="gramEnd"/>
       <w:r>
         <w:rPr>
           <w:rStyle w:val="normaltextrun"/>
@@ -562,16 +560,8 @@
               <w:rPr>
                 <w:lang w:val="en-US"/>
               </w:rPr>
-              <w:t xml:space="preserve">Pass or </w:t>
-            </w:r>
-            <w:proofErr w:type="gramStart"/>
-            <w:r>
-              <w:rPr>
-                <w:lang w:val="en-US"/>
-              </w:rPr>
-              <w:t>Fail</w:t>
-            </w:r>
-            <w:proofErr w:type="gramEnd"/>
+              <w:t>Pass or Fail</w:t>
+            </w:r>
           </w:p>
         </w:tc>
       </w:tr>
@@ -1610,26 +1600,14 @@
               <w:rPr>
                 <w:lang w:val="en-US"/>
               </w:rPr>
-              <w:t xml:space="preserve">Min players: </w:t>
-            </w:r>
-            <w:r>
-              <w:rPr>
-                <w:lang w:val="en-US"/>
-              </w:rPr>
-              <w:t>10</w:t>
+              <w:t>Min players: 10</w:t>
             </w:r>
             <w:r>
               <w:rPr>
                 <w:lang w:val="en-US"/>
               </w:rPr>
               <w:br/>
-              <w:t xml:space="preserve">Max players: </w:t>
-            </w:r>
-            <w:r>
-              <w:rPr>
-                <w:lang w:val="en-US"/>
-              </w:rPr>
-              <w:t>5</w:t>
+              <w:t>Max players: 5</w:t>
             </w:r>
           </w:p>
           <w:p>
@@ -1662,21 +1640,7 @@
               <w:rPr>
                 <w:lang w:val="en-US"/>
               </w:rPr>
-              <w:t xml:space="preserve">System shows a message that min players </w:t>
-            </w:r>
-            <w:proofErr w:type="gramStart"/>
-            <w:r>
-              <w:rPr>
-                <w:lang w:val="en-US"/>
-              </w:rPr>
-              <w:t>cant</w:t>
-            </w:r>
-            <w:proofErr w:type="gramEnd"/>
-            <w:r>
-              <w:rPr>
-                <w:lang w:val="en-US"/>
-              </w:rPr>
-              <w:t xml:space="preserve"> be more than max players. Tournament is not added to the list with tournaments</w:t>
+              <w:t>System shows a message that min players cant be more than max players. Tournament is not added to the list with tournaments</w:t>
             </w:r>
           </w:p>
         </w:tc>
@@ -1746,13 +1710,7 @@
               <w:rPr>
                 <w:lang w:val="en-US"/>
               </w:rPr>
-              <w:t xml:space="preserve">Add a tournament with invalid </w:t>
-            </w:r>
-            <w:r>
-              <w:rPr>
-                <w:lang w:val="en-US"/>
-              </w:rPr>
-              <w:t>dates</w:t>
+              <w:t>Add a tournament with invalid dates</w:t>
             </w:r>
           </w:p>
         </w:tc>
@@ -1826,7 +1784,35 @@
                 <w:lang w:val="en-US"/>
               </w:rPr>
               <w:br/>
-              <w:t xml:space="preserve">Start date: </w:t>
+              <w:t>Start date: 15-06-2022</w:t>
+            </w:r>
+            <w:r>
+              <w:rPr>
+                <w:lang w:val="en-US"/>
+              </w:rPr>
+              <w:br/>
+              <w:t>End date: 05-06-25</w:t>
+            </w:r>
+          </w:p>
+          <w:p>
+            <w:pPr>
+              <w:cnfStyle w:val="000000100000" w:firstRow="0" w:lastRow="0" w:firstColumn="0" w:lastColumn="0" w:oddVBand="0" w:evenVBand="0" w:oddHBand="1" w:evenHBand="0" w:firstRowFirstColumn="0" w:firstRowLastColumn="0" w:lastRowFirstColumn="0" w:lastRowLastColumn="0"/>
+              <w:rPr>
+                <w:lang w:val="en-US"/>
+              </w:rPr>
+            </w:pPr>
+            <w:r>
+              <w:rPr>
+                <w:lang w:val="en-US"/>
+              </w:rPr>
+              <w:t>Min players: 10</w:t>
+            </w:r>
+            <w:r>
+              <w:rPr>
+                <w:lang w:val="en-US"/>
+              </w:rPr>
+              <w:br/>
+              <w:t xml:space="preserve">Max players: </w:t>
             </w:r>
             <w:r>
               <w:rPr>
@@ -1834,52 +1820,6 @@
               </w:rPr>
               <w:t>15</w:t>
             </w:r>
-            <w:r>
-              <w:rPr>
-                <w:lang w:val="en-US"/>
-              </w:rPr>
-              <w:t>-06-2022</w:t>
-            </w:r>
-            <w:r>
-              <w:rPr>
-                <w:lang w:val="en-US"/>
-              </w:rPr>
-              <w:br/>
-              <w:t xml:space="preserve">End date: </w:t>
-            </w:r>
-            <w:r>
-              <w:rPr>
-                <w:lang w:val="en-US"/>
-              </w:rPr>
-              <w:t>05</w:t>
-            </w:r>
-            <w:r>
-              <w:rPr>
-                <w:lang w:val="en-US"/>
-              </w:rPr>
-              <w:t>-06-25</w:t>
-            </w:r>
-          </w:p>
-          <w:p>
-            <w:pPr>
-              <w:cnfStyle w:val="000000100000" w:firstRow="0" w:lastRow="0" w:firstColumn="0" w:lastColumn="0" w:oddVBand="0" w:evenVBand="0" w:oddHBand="1" w:evenHBand="0" w:firstRowFirstColumn="0" w:firstRowLastColumn="0" w:lastRowFirstColumn="0" w:lastRowLastColumn="0"/>
-              <w:rPr>
-                <w:lang w:val="en-US"/>
-              </w:rPr>
-            </w:pPr>
-            <w:r>
-              <w:rPr>
-                <w:lang w:val="en-US"/>
-              </w:rPr>
-              <w:t>Min players: 10</w:t>
-            </w:r>
-            <w:r>
-              <w:rPr>
-                <w:lang w:val="en-US"/>
-              </w:rPr>
-              <w:br/>
-              <w:t>Max players: 5</w:t>
-            </w:r>
           </w:p>
           <w:p>
             <w:pPr>
@@ -1914,7 +1854,6 @@
               <w:t xml:space="preserve">System shows a message that the start date </w:t>
             </w:r>
             <w:proofErr w:type="spellStart"/>
-            <w:proofErr w:type="gramStart"/>
             <w:r>
               <w:rPr>
                 <w:lang w:val="en-US"/>
@@ -1922,7 +1861,6 @@
               <w:t>cant</w:t>
             </w:r>
             <w:proofErr w:type="spellEnd"/>
-            <w:proofErr w:type="gramEnd"/>
             <w:r>
               <w:rPr>
                 <w:lang w:val="en-US"/>
@@ -2011,7 +1949,13 @@
               <w:rPr>
                 <w:lang w:val="en-US"/>
               </w:rPr>
-              <w:t>Add a tournament with invalid tournament type</w:t>
+              <w:t xml:space="preserve">Add a tournament with invalid tournament </w:t>
+            </w:r>
+            <w:r>
+              <w:rPr>
+                <w:lang w:val="en-US"/>
+              </w:rPr>
+              <w:t>dates</w:t>
             </w:r>
           </w:p>
         </w:tc>
@@ -2056,13 +2000,7 @@
                 <w:lang w:val="en-US"/>
               </w:rPr>
               <w:br/>
-              <w:t xml:space="preserve">Tournament type: </w:t>
-            </w:r>
-            <w:r>
-              <w:rPr>
-                <w:lang w:val="en-US"/>
-              </w:rPr>
-              <w:t>“test”</w:t>
+              <w:t>Tournament type: “test”</w:t>
             </w:r>
           </w:p>
           <w:p>
@@ -2083,14 +2021,26 @@
                 <w:lang w:val="en-US"/>
               </w:rPr>
               <w:br/>
-              <w:t>Start date: 15-06-2022</w:t>
+              <w:t xml:space="preserve">Start date: </w:t>
+            </w:r>
+            <w:r>
+              <w:rPr>
+                <w:lang w:val="en-US"/>
+              </w:rPr>
+              <w:t>11-06-2022</w:t>
             </w:r>
             <w:r>
               <w:rPr>
                 <w:lang w:val="en-US"/>
               </w:rPr>
               <w:br/>
-              <w:t>End date: 05-06-25</w:t>
+              <w:t xml:space="preserve">End date: </w:t>
+            </w:r>
+            <w:r>
+              <w:rPr>
+                <w:lang w:val="en-US"/>
+              </w:rPr>
+              <w:t>15-06-2022</w:t>
             </w:r>
           </w:p>
           <w:p>
@@ -2111,7 +2061,13 @@
                 <w:lang w:val="en-US"/>
               </w:rPr>
               <w:br/>
-              <w:t>Max players: 5</w:t>
+              <w:t xml:space="preserve">Max players: </w:t>
+            </w:r>
+            <w:r>
+              <w:rPr>
+                <w:lang w:val="en-US"/>
+              </w:rPr>
+              <w:t>15</w:t>
             </w:r>
           </w:p>
           <w:p>
@@ -2390,7 +2346,13 @@
               <w:rPr>
                 <w:lang w:val="en-US"/>
               </w:rPr>
-              <w:t>Remove a tournament that has already ended</w:t>
+              <w:t>Remove a tournament that</w:t>
+            </w:r>
+            <w:r>
+              <w:rPr>
+                <w:lang w:val="en-US"/>
+              </w:rPr>
+              <w:t xml:space="preserve"> is already scheduled</w:t>
             </w:r>
           </w:p>
         </w:tc>
@@ -2409,7 +2371,19 @@
               <w:rPr>
                 <w:lang w:val="en-US"/>
               </w:rPr>
-              <w:t>System informs the actor that they cannot remove a concluded tournament</w:t>
+              <w:t xml:space="preserve">System informs the actor that they cannot remove a </w:t>
+            </w:r>
+            <w:r>
+              <w:rPr>
+                <w:lang w:val="en-US"/>
+              </w:rPr>
+              <w:t>scheduled</w:t>
+            </w:r>
+            <w:r>
+              <w:rPr>
+                <w:lang w:val="en-US"/>
+              </w:rPr>
+              <w:t xml:space="preserve"> tournament</w:t>
             </w:r>
           </w:p>
         </w:tc>
@@ -2523,7 +2497,37 @@
               <w:rPr>
                 <w:lang w:val="en-US"/>
               </w:rPr>
-              <w:t>Select a user and invite him to a challenge</w:t>
+              <w:t>Type</w:t>
+            </w:r>
+            <w:r>
+              <w:rPr>
+                <w:lang w:val="en-US"/>
+              </w:rPr>
+              <w:t xml:space="preserve"> </w:t>
+            </w:r>
+            <w:r>
+              <w:rPr>
+                <w:lang w:val="en-US"/>
+              </w:rPr>
+              <w:t>the</w:t>
+            </w:r>
+            <w:r>
+              <w:rPr>
+                <w:lang w:val="en-US"/>
+              </w:rPr>
+              <w:t xml:space="preserve"> user</w:t>
+            </w:r>
+            <w:r>
+              <w:rPr>
+                <w:lang w:val="en-US"/>
+              </w:rPr>
+              <w:t>’s username</w:t>
+            </w:r>
+            <w:r>
+              <w:rPr>
+                <w:lang w:val="en-US"/>
+              </w:rPr>
+              <w:t xml:space="preserve"> and invite him to a challenge</w:t>
             </w:r>
           </w:p>
         </w:tc>

</xml_diff>